<commit_message>
haciendo funcionalidad de traer pedidos
</commit_message>
<xml_diff>
--- a/backend/DB/scriptDB.docx
+++ b/backend/DB/scriptDB.docx
@@ -1,6 +1,6 @@
 
 <file path=word/document.xml><?xml version="1.0" encoding="utf-8"?>
-<w:document xmlns:wpc="http://schemas.microsoft.com/office/word/2010/wordprocessingCanvas" xmlns:cx="http://schemas.microsoft.com/office/drawing/2014/chartex" xmlns:cx1="http://schemas.microsoft.com/office/drawing/2015/9/8/chartex" xmlns:cx2="http://schemas.microsoft.com/office/drawing/2015/10/21/chartex" xmlns:cx3="http://schemas.microsoft.com/office/drawing/2016/5/9/chartex" xmlns:cx4="http://schemas.microsoft.com/office/drawing/2016/5/10/chartex" xmlns:cx5="http://schemas.microsoft.com/office/drawing/2016/5/11/chartex" xmlns:cx6="http://schemas.microsoft.com/office/drawing/2016/5/12/chartex" xmlns:cx7="http://schemas.microsoft.com/office/drawing/2016/5/13/chartex" xmlns:cx8="http://schemas.microsoft.com/office/drawing/2016/5/14/chartex" xmlns:mc="http://schemas.openxmlformats.org/markup-compatibility/2006" xmlns:aink="http://schemas.microsoft.com/office/drawing/2016/ink" xmlns:am3d="http://schemas.microsoft.com/office/drawing/2017/model3d" xmlns:o="urn:schemas-microsoft-com:office:office" xmlns:oel="http://schemas.microsoft.com/office/2019/extlst" xmlns:r="http://schemas.openxmlformats.org/officeDocument/2006/relationships" xmlns:m="http://schemas.openxmlformats.org/officeDocument/2006/math" xmlns:v="urn:schemas-microsoft-com:vml" xmlns:wp14="http://schemas.microsoft.com/office/word/2010/wordprocessingDrawing" xmlns:wp="http://schemas.openxmlformats.org/drawingml/2006/wordprocessingDrawing" xmlns:w10="urn:schemas-microsoft-com:office:word" xmlns:w="http://schemas.openxmlformats.org/wordprocessingml/2006/main" xmlns:w14="http://schemas.microsoft.com/office/word/2010/wordml" xmlns:w15="http://schemas.microsoft.com/office/word/2012/wordml" xmlns:w16cex="http://schemas.microsoft.com/office/word/2018/wordml/cex" xmlns:w16cid="http://schemas.microsoft.com/office/word/2016/wordml/cid" xmlns:w16="http://schemas.microsoft.com/office/word/2018/wordml" xmlns:w16sdtdh="http://schemas.microsoft.com/office/word/2020/wordml/sdtdatahash" xmlns:w16se="http://schemas.microsoft.com/office/word/2015/wordml/symex" xmlns:wpg="http://schemas.microsoft.com/office/word/2010/wordprocessingGroup" xmlns:wpi="http://schemas.microsoft.com/office/word/2010/wordprocessingInk" xmlns:wne="http://schemas.microsoft.com/office/word/2006/wordml" xmlns:wps="http://schemas.microsoft.com/office/word/2010/wordprocessingShape" mc:Ignorable="w14 w15 w16se w16cid w16 w16cex w16sdtdh wp14">
+<w:document xmlns:wpc="http://schemas.microsoft.com/office/word/2010/wordprocessingCanvas" xmlns:cx="http://schemas.microsoft.com/office/drawing/2014/chartex" xmlns:mc="http://schemas.openxmlformats.org/markup-compatibility/2006" xmlns:o="urn:schemas-microsoft-com:office:office" xmlns:r="http://schemas.openxmlformats.org/officeDocument/2006/relationships" xmlns:m="http://schemas.openxmlformats.org/officeDocument/2006/math" xmlns:v="urn:schemas-microsoft-com:vml" xmlns:wp14="http://schemas.microsoft.com/office/word/2010/wordprocessingDrawing" xmlns:wp="http://schemas.openxmlformats.org/drawingml/2006/wordprocessingDrawing" xmlns:w10="urn:schemas-microsoft-com:office:word" xmlns:w="http://schemas.openxmlformats.org/wordprocessingml/2006/main" xmlns:w14="http://schemas.microsoft.com/office/word/2010/wordml" xmlns:w15="http://schemas.microsoft.com/office/word/2012/wordml" xmlns:w16se="http://schemas.microsoft.com/office/word/2015/wordml/symex" xmlns:wpg="http://schemas.microsoft.com/office/word/2010/wordprocessingGroup" xmlns:wpi="http://schemas.microsoft.com/office/word/2010/wordprocessingInk" xmlns:wne="http://schemas.microsoft.com/office/word/2006/wordml" xmlns:wps="http://schemas.microsoft.com/office/word/2010/wordprocessingShape" mc:Ignorable="w14 w15 w16se wp14">
   <w:body>
     <w:p>
       <w:pPr>
@@ -19,18 +19,18 @@
       <w:pPr>
         <w:pStyle w:val="Ttulo1"/>
         <w:rPr>
-          <w:lang w:val="es-ES"/>
-        </w:rPr>
-      </w:pPr>
-      <w:r>
-        <w:rPr>
-          <w:lang w:val="es-ES"/>
+          <w:lang w:val="en-US"/>
+        </w:rPr>
+      </w:pPr>
+      <w:r>
+        <w:rPr>
+          <w:lang w:val="en-US"/>
         </w:rPr>
         <w:t xml:space="preserve">Fecha scripts: 28/07/2023 </w:t>
       </w:r>
       <w:r>
         <w:rPr>
-          <w:lang w:val="es-ES"/>
+          <w:lang w:val="en-US"/>
         </w:rPr>
         <w:t xml:space="preserve"> </w:t>
       </w:r>
@@ -45,12 +45,12 @@
       <w:pPr>
         <w:pStyle w:val="Sinespaciado"/>
         <w:rPr>
-          <w:lang w:val="es-ES"/>
-        </w:rPr>
-      </w:pPr>
-      <w:r>
-        <w:rPr>
-          <w:lang w:val="es-ES"/>
+          <w:lang w:val="en-US"/>
+        </w:rPr>
+      </w:pPr>
+      <w:r>
+        <w:rPr>
+          <w:lang w:val="en-US"/>
         </w:rPr>
         <w:t>create table cliente(</w:t>
       </w:r>
@@ -59,41 +59,34 @@
       <w:pPr>
         <w:pStyle w:val="Sinespaciado"/>
         <w:rPr>
-          <w:lang w:val="es-ES"/>
-        </w:rPr>
-      </w:pPr>
-      <w:r>
-        <w:rPr>
-          <w:lang w:val="es-ES"/>
-        </w:rPr>
-        <w:tab/>
-        <w:t>id_</w:t>
-      </w:r>
-      <w:r>
-        <w:rPr>
-          <w:lang w:val="es-ES"/>
-        </w:rPr>
-        <w:t>cliente</w:t>
-      </w:r>
-      <w:r>
-        <w:rPr>
-          <w:lang w:val="es-ES"/>
-        </w:rPr>
-        <w:t xml:space="preserve"> serial primary key,</w:t>
-      </w:r>
-    </w:p>
-    <w:p>
-      <w:pPr>
-        <w:pStyle w:val="Sinespaciado"/>
-        <w:rPr>
-          <w:lang w:val="es-ES"/>
-        </w:rPr>
-      </w:pPr>
-      <w:r>
-        <w:rPr>
-          <w:lang w:val="es-ES"/>
-        </w:rPr>
-        <w:tab/>
+          <w:lang w:val="en-US"/>
+        </w:rPr>
+      </w:pPr>
+      <w:r>
+        <w:rPr>
+          <w:lang w:val="en-US"/>
+        </w:rPr>
+        <w:tab/>
+        <w:t>id_cliente serial primary key,</w:t>
+      </w:r>
+    </w:p>
+    <w:p>
+      <w:pPr>
+        <w:pStyle w:val="Sinespaciado"/>
+        <w:rPr>
+          <w:lang w:val="es-ES"/>
+        </w:rPr>
+      </w:pPr>
+      <w:r>
+        <w:rPr>
+          <w:lang w:val="en-US"/>
+        </w:rPr>
+        <w:tab/>
+      </w:r>
+      <w:r>
+        <w:rPr>
+          <w:lang w:val="es-ES"/>
+        </w:rPr>
         <w:t>nombre_usuario varchar(55),</w:t>
       </w:r>
     </w:p>
@@ -287,12 +280,12 @@
       <w:pPr>
         <w:pStyle w:val="Sinespaciado"/>
         <w:rPr>
-          <w:lang w:val="es-ES"/>
-        </w:rPr>
-      </w:pPr>
-      <w:r>
-        <w:rPr>
-          <w:lang w:val="es-ES"/>
+          <w:lang w:val="en-US"/>
+        </w:rPr>
+      </w:pPr>
+      <w:r>
+        <w:rPr>
+          <w:lang w:val="en-US"/>
         </w:rPr>
         <w:t>)</w:t>
       </w:r>
@@ -301,20 +294,20 @@
       <w:pPr>
         <w:pStyle w:val="Sinespaciado"/>
         <w:rPr>
-          <w:lang w:val="es-ES"/>
-        </w:rPr>
-      </w:pPr>
-    </w:p>
-    <w:p>
-      <w:pPr>
-        <w:pStyle w:val="Sinespaciado"/>
-        <w:rPr>
-          <w:lang w:val="es-ES"/>
-        </w:rPr>
-      </w:pPr>
-      <w:r>
-        <w:rPr>
-          <w:lang w:val="es-ES"/>
+          <w:lang w:val="en-US"/>
+        </w:rPr>
+      </w:pPr>
+    </w:p>
+    <w:p>
+      <w:pPr>
+        <w:pStyle w:val="Sinespaciado"/>
+        <w:rPr>
+          <w:lang w:val="en-US"/>
+        </w:rPr>
+      </w:pPr>
+      <w:r>
+        <w:rPr>
+          <w:lang w:val="en-US"/>
         </w:rPr>
         <w:t>create table producto(</w:t>
       </w:r>
@@ -323,12 +316,12 @@
       <w:pPr>
         <w:pStyle w:val="Sinespaciado"/>
         <w:rPr>
-          <w:lang w:val="es-ES"/>
-        </w:rPr>
-      </w:pPr>
-      <w:r>
-        <w:rPr>
-          <w:lang w:val="es-ES"/>
+          <w:lang w:val="en-US"/>
+        </w:rPr>
+      </w:pPr>
+      <w:r>
+        <w:rPr>
+          <w:lang w:val="en-US"/>
         </w:rPr>
         <w:tab/>
         <w:t>id_producto serial primary key,</w:t>
@@ -343,9 +336,14 @@
       </w:pPr>
       <w:r>
         <w:rPr>
-          <w:lang w:val="es-ES"/>
-        </w:rPr>
-        <w:tab/>
+          <w:lang w:val="en-US"/>
+        </w:rPr>
+        <w:tab/>
+      </w:r>
+      <w:r>
+        <w:rPr>
+          <w:lang w:val="es-ES"/>
+        </w:rPr>
         <w:t>nombre_producto varchar(120),</w:t>
       </w:r>
     </w:p>
@@ -368,14 +366,19 @@
       <w:pPr>
         <w:pStyle w:val="Sinespaciado"/>
         <w:rPr>
-          <w:lang w:val="es-ES"/>
-        </w:rPr>
-      </w:pPr>
-      <w:r>
-        <w:rPr>
-          <w:lang w:val="es-ES"/>
-        </w:rPr>
-        <w:tab/>
+          <w:lang w:val="en-US"/>
+        </w:rPr>
+      </w:pPr>
+      <w:r>
+        <w:rPr>
+          <w:lang w:val="es-ES"/>
+        </w:rPr>
+        <w:tab/>
+      </w:r>
+      <w:r>
+        <w:rPr>
+          <w:lang w:val="en-US"/>
+        </w:rPr>
         <w:t>stock int,</w:t>
       </w:r>
     </w:p>
@@ -383,12 +386,12 @@
       <w:pPr>
         <w:pStyle w:val="Sinespaciado"/>
         <w:rPr>
-          <w:lang w:val="es-ES"/>
-        </w:rPr>
-      </w:pPr>
-      <w:r>
-        <w:rPr>
-          <w:lang w:val="es-ES"/>
+          <w:lang w:val="en-US"/>
+        </w:rPr>
+      </w:pPr>
+      <w:r>
+        <w:rPr>
+          <w:lang w:val="en-US"/>
         </w:rPr>
         <w:tab/>
         <w:t>precio float,</w:t>
@@ -398,12 +401,12 @@
       <w:pPr>
         <w:pStyle w:val="Sinespaciado"/>
         <w:rPr>
-          <w:lang w:val="es-ES"/>
-        </w:rPr>
-      </w:pPr>
-      <w:r>
-        <w:rPr>
-          <w:lang w:val="es-ES"/>
+          <w:lang w:val="en-US"/>
+        </w:rPr>
+      </w:pPr>
+      <w:r>
+        <w:rPr>
+          <w:lang w:val="en-US"/>
         </w:rPr>
         <w:tab/>
         <w:t>tipo varchar(100),</w:t>
@@ -418,9 +421,14 @@
       </w:pPr>
       <w:r>
         <w:rPr>
-          <w:lang w:val="es-ES"/>
-        </w:rPr>
-        <w:tab/>
+          <w:lang w:val="en-US"/>
+        </w:rPr>
+        <w:tab/>
+      </w:r>
+      <w:r>
+        <w:rPr>
+          <w:lang w:val="es-ES"/>
+        </w:rPr>
         <w:t>color varchar(50)</w:t>
       </w:r>
     </w:p>
@@ -761,12 +769,12 @@
       <w:pPr>
         <w:pStyle w:val="Sinespaciado"/>
         <w:rPr>
-          <w:lang w:val="es-ES"/>
-        </w:rPr>
-      </w:pPr>
-      <w:r>
-        <w:rPr>
-          <w:lang w:val="es-ES"/>
+          <w:lang w:val="en-US"/>
+        </w:rPr>
+      </w:pPr>
+      <w:r>
+        <w:rPr>
+          <w:lang w:val="en-US"/>
         </w:rPr>
         <w:t>);</w:t>
       </w:r>
@@ -775,12 +783,12 @@
       <w:pPr>
         <w:pStyle w:val="Sinespaciado"/>
         <w:rPr>
-          <w:lang w:val="es-ES"/>
-        </w:rPr>
-      </w:pPr>
-      <w:r>
-        <w:rPr>
-          <w:lang w:val="es-ES"/>
+          <w:lang w:val="en-US"/>
+        </w:rPr>
+      </w:pPr>
+      <w:r>
+        <w:rPr>
+          <w:lang w:val="en-US"/>
         </w:rPr>
         <w:t>create table pago(</w:t>
       </w:r>
@@ -789,12 +797,12 @@
       <w:pPr>
         <w:pStyle w:val="Sinespaciado"/>
         <w:rPr>
-          <w:lang w:val="es-ES"/>
-        </w:rPr>
-      </w:pPr>
-      <w:r>
-        <w:rPr>
-          <w:lang w:val="es-ES"/>
+          <w:lang w:val="en-US"/>
+        </w:rPr>
+      </w:pPr>
+      <w:r>
+        <w:rPr>
+          <w:lang w:val="en-US"/>
         </w:rPr>
         <w:tab/>
         <w:t>id_pago serial primary key,</w:t>
@@ -804,12 +812,12 @@
       <w:pPr>
         <w:pStyle w:val="Sinespaciado"/>
         <w:rPr>
-          <w:lang w:val="es-ES"/>
-        </w:rPr>
-      </w:pPr>
-      <w:r>
-        <w:rPr>
-          <w:lang w:val="es-ES"/>
+          <w:lang w:val="en-US"/>
+        </w:rPr>
+      </w:pPr>
+      <w:r>
+        <w:rPr>
+          <w:lang w:val="en-US"/>
         </w:rPr>
         <w:tab/>
         <w:t>total float,</w:t>
@@ -819,12 +827,12 @@
       <w:pPr>
         <w:pStyle w:val="Sinespaciado"/>
         <w:rPr>
-          <w:lang w:val="es-ES"/>
-        </w:rPr>
-      </w:pPr>
-      <w:r>
-        <w:rPr>
-          <w:lang w:val="es-ES"/>
+          <w:lang w:val="en-US"/>
+        </w:rPr>
+      </w:pPr>
+      <w:r>
+        <w:rPr>
+          <w:lang w:val="en-US"/>
         </w:rPr>
         <w:tab/>
         <w:t>codigo_cliente int,</w:t>
@@ -834,12 +842,12 @@
       <w:pPr>
         <w:pStyle w:val="Sinespaciado"/>
         <w:rPr>
-          <w:lang w:val="es-ES"/>
-        </w:rPr>
-      </w:pPr>
-      <w:r>
-        <w:rPr>
-          <w:lang w:val="es-ES"/>
+          <w:lang w:val="en-US"/>
+        </w:rPr>
+      </w:pPr>
+      <w:r>
+        <w:rPr>
+          <w:lang w:val="en-US"/>
         </w:rPr>
         <w:tab/>
         <w:t>foreign key (codigo_cliente) references cliente (id_cliente),</w:t>
@@ -849,12 +857,12 @@
       <w:pPr>
         <w:pStyle w:val="Sinespaciado"/>
         <w:rPr>
-          <w:lang w:val="es-ES"/>
-        </w:rPr>
-      </w:pPr>
-      <w:r>
-        <w:rPr>
-          <w:lang w:val="es-ES"/>
+          <w:lang w:val="en-US"/>
+        </w:rPr>
+      </w:pPr>
+      <w:r>
+        <w:rPr>
+          <w:lang w:val="en-US"/>
         </w:rPr>
         <w:tab/>
         <w:t>codigo_metodoPago int,</w:t>
@@ -864,12 +872,12 @@
       <w:pPr>
         <w:pStyle w:val="Sinespaciado"/>
         <w:rPr>
-          <w:lang w:val="es-ES"/>
-        </w:rPr>
-      </w:pPr>
-      <w:r>
-        <w:rPr>
-          <w:lang w:val="es-ES"/>
+          <w:lang w:val="en-US"/>
+        </w:rPr>
+      </w:pPr>
+      <w:r>
+        <w:rPr>
+          <w:lang w:val="en-US"/>
         </w:rPr>
         <w:tab/>
         <w:t>foreign key (codigo_metodoPago) references pago (id_pago)</w:t>
@@ -986,74 +994,128 @@
     <w:p>
       <w:pPr>
         <w:pStyle w:val="Sinespaciado"/>
-      </w:pPr>
-      <w:r>
+        <w:rPr>
+          <w:lang w:val="en-US"/>
+        </w:rPr>
+      </w:pPr>
+      <w:r>
+        <w:rPr>
+          <w:lang w:val="en-US"/>
+        </w:rPr>
         <w:t>VALUES</w:t>
       </w:r>
     </w:p>
     <w:p>
       <w:pPr>
         <w:pStyle w:val="Sinespaciado"/>
-      </w:pPr>
-      <w:r>
+        <w:rPr>
+          <w:lang w:val="en-US"/>
+        </w:rPr>
+      </w:pPr>
+      <w:r>
+        <w:rPr>
+          <w:lang w:val="en-US"/>
+        </w:rPr>
         <w:t xml:space="preserve">    ('Benelli Bike', 'A stylish and powerful motorbike from Benelli.', 10, 1500.00, 'Motorbike', 'Red'),</w:t>
       </w:r>
     </w:p>
     <w:p>
       <w:pPr>
         <w:pStyle w:val="Sinespaciado"/>
-      </w:pPr>
-      <w:r>
+        <w:rPr>
+          <w:lang w:val="en-US"/>
+        </w:rPr>
+      </w:pPr>
+      <w:r>
+        <w:rPr>
+          <w:lang w:val="en-US"/>
+        </w:rPr>
         <w:t xml:space="preserve">    ('Smartphone X', 'The latest flagship smartphone with advanced features.', 50, 999.99, 'Electronics', 'Black'),</w:t>
       </w:r>
     </w:p>
     <w:p>
       <w:pPr>
         <w:pStyle w:val="Sinespaciado"/>
-      </w:pPr>
-      <w:r>
+        <w:rPr>
+          <w:lang w:val="en-US"/>
+        </w:rPr>
+      </w:pPr>
+      <w:r>
+        <w:rPr>
+          <w:lang w:val="en-US"/>
+        </w:rPr>
         <w:t xml:space="preserve">    ('Classic Watch', 'An elegant timepiece with a leather strap.', 25, 199.50, 'Accessories', 'Brown'),</w:t>
       </w:r>
     </w:p>
     <w:p>
       <w:pPr>
         <w:pStyle w:val="Sinespaciado"/>
-      </w:pPr>
-      <w:r>
+        <w:rPr>
+          <w:lang w:val="en-US"/>
+        </w:rPr>
+      </w:pPr>
+      <w:r>
+        <w:rPr>
+          <w:lang w:val="en-US"/>
+        </w:rPr>
         <w:t xml:space="preserve">    ('Comfortable Sofa', 'A spacious sofa with soft cushions for ultimate comfort.', 5, 850.00, 'Furniture', 'Gray'),</w:t>
       </w:r>
     </w:p>
     <w:p>
       <w:pPr>
         <w:pStyle w:val="Sinespaciado"/>
-      </w:pPr>
-      <w:r>
+        <w:rPr>
+          <w:lang w:val="en-US"/>
+        </w:rPr>
+      </w:pPr>
+      <w:r>
+        <w:rPr>
+          <w:lang w:val="en-US"/>
+        </w:rPr>
         <w:t xml:space="preserve">    ('Stainless Steel Bottle', 'A durable and eco-friendly water bottle.', 100, 25.99, 'Home &amp; Kitchen', 'Silver');</w:t>
       </w:r>
     </w:p>
     <w:p>
       <w:pPr>
         <w:pStyle w:val="Sinespaciado"/>
-      </w:pPr>
-    </w:p>
-    <w:p>
-      <w:pPr>
-        <w:pStyle w:val="Sinespaciado"/>
-      </w:pPr>
-    </w:p>
-    <w:p>
-      <w:pPr>
-        <w:pStyle w:val="Sinespaciado"/>
-      </w:pPr>
-      <w:r>
+        <w:rPr>
+          <w:lang w:val="en-US"/>
+        </w:rPr>
+      </w:pPr>
+    </w:p>
+    <w:p>
+      <w:pPr>
+        <w:pStyle w:val="Sinespaciado"/>
+        <w:rPr>
+          <w:lang w:val="en-US"/>
+        </w:rPr>
+      </w:pPr>
+    </w:p>
+    <w:p>
+      <w:pPr>
+        <w:pStyle w:val="Sinespaciado"/>
+        <w:rPr>
+          <w:lang w:val="en-US"/>
+        </w:rPr>
+      </w:pPr>
+      <w:r>
+        <w:rPr>
+          <w:lang w:val="en-US"/>
+        </w:rPr>
         <w:t>ALTER TABLE producto</w:t>
       </w:r>
     </w:p>
     <w:p>
       <w:pPr>
         <w:pStyle w:val="Sinespaciado"/>
-      </w:pPr>
-      <w:r>
+        <w:rPr>
+          <w:lang w:val="en-US"/>
+        </w:rPr>
+      </w:pPr>
+      <w:r>
+        <w:rPr>
+          <w:lang w:val="en-US"/>
+        </w:rPr>
         <w:t>ADD CONSTRAINT fk_imagen_producto</w:t>
       </w:r>
     </w:p>
@@ -1072,6 +1134,93 @@
       <w:r>
         <w:t>REFERENCES imagen_producto(id_imagen);</w:t>
       </w:r>
+    </w:p>
+    <w:p>
+      <w:pPr>
+        <w:pStyle w:val="Sinespaciado"/>
+      </w:pPr>
+    </w:p>
+    <w:p>
+      <w:pPr>
+        <w:pStyle w:val="Sinespaciado"/>
+      </w:pPr>
+    </w:p>
+    <w:p>
+      <w:pPr>
+        <w:pStyle w:val="Sinespaciado"/>
+      </w:pPr>
+      <w:r>
+        <w:t>select * from detalle_compra;</w:t>
+      </w:r>
+    </w:p>
+    <w:p>
+      <w:pPr>
+        <w:pStyle w:val="Sinespaciado"/>
+      </w:pPr>
+      <w:r>
+        <w:t>select * from pedido_producto;</w:t>
+      </w:r>
+    </w:p>
+    <w:p>
+      <w:pPr>
+        <w:pStyle w:val="Sinespaciado"/>
+      </w:pPr>
+      <w:r>
+        <w:t>select * from detalle_compra where codigo_cliente = 21;</w:t>
+      </w:r>
+    </w:p>
+    <w:p>
+      <w:pPr>
+        <w:pStyle w:val="Sinespaciado"/>
+      </w:pPr>
+    </w:p>
+    <w:p>
+      <w:pPr>
+        <w:pStyle w:val="Sinespaciado"/>
+      </w:pPr>
+      <w:r>
+        <w:t>INSERT INTO detalle_compra (fecha_pedido, direccion, estado_entrega,precio, codigo_cliente)</w:t>
+      </w:r>
+    </w:p>
+    <w:p>
+      <w:pPr>
+        <w:pStyle w:val="Sinespaciado"/>
+      </w:pPr>
+      <w:r>
+        <w:t>VALUES ('2023-08-30', 'Calle A, Ciudad B', 'pendiente',5500000, 21)</w:t>
+      </w:r>
+    </w:p>
+    <w:p>
+      <w:pPr>
+        <w:pStyle w:val="Sinespaciado"/>
+      </w:pPr>
+    </w:p>
+    <w:p>
+      <w:pPr>
+        <w:pStyle w:val="Sinespaciado"/>
+      </w:pPr>
+      <w:r>
+        <w:lastRenderedPageBreak/>
+        <w:t>INSERT INTO pedido_producto (id_pedido, id_producto,cantidad_producto)</w:t>
+      </w:r>
+    </w:p>
+    <w:p>
+      <w:pPr>
+        <w:pStyle w:val="Sinespaciado"/>
+      </w:pPr>
+      <w:r>
+        <w:t>VALUES (4, 3,1), -- Producto A</w:t>
+      </w:r>
+    </w:p>
+    <w:p>
+      <w:pPr>
+        <w:pStyle w:val="Sinespaciado"/>
+      </w:pPr>
+      <w:r>
+        <w:t xml:space="preserve">       (4, 4,1); -- Producto B</w:t>
+      </w:r>
+      <w:bookmarkStart w:id="0" w:name="_GoBack"/>
+      <w:bookmarkEnd w:id="0"/>
     </w:p>
     <w:sectPr>
       <w:pgSz w:w="12240" w:h="15840"/>
@@ -1084,7 +1233,7 @@
 </file>
 
 <file path=word/styles.xml><?xml version="1.0" encoding="utf-8"?>
-<w:styles xmlns:mc="http://schemas.openxmlformats.org/markup-compatibility/2006" xmlns:r="http://schemas.openxmlformats.org/officeDocument/2006/relationships" xmlns:w="http://schemas.openxmlformats.org/wordprocessingml/2006/main" xmlns:w14="http://schemas.microsoft.com/office/word/2010/wordml" xmlns:w15="http://schemas.microsoft.com/office/word/2012/wordml" xmlns:w16cex="http://schemas.microsoft.com/office/word/2018/wordml/cex" xmlns:w16cid="http://schemas.microsoft.com/office/word/2016/wordml/cid" xmlns:w16="http://schemas.microsoft.com/office/word/2018/wordml" xmlns:w16sdtdh="http://schemas.microsoft.com/office/word/2020/wordml/sdtdatahash" xmlns:w16se="http://schemas.microsoft.com/office/word/2015/wordml/symex" mc:Ignorable="w14 w15 w16se w16cid w16 w16cex w16sdtdh">
+<w:styles xmlns:mc="http://schemas.openxmlformats.org/markup-compatibility/2006" xmlns:r="http://schemas.openxmlformats.org/officeDocument/2006/relationships" xmlns:w="http://schemas.openxmlformats.org/wordprocessingml/2006/main" xmlns:w14="http://schemas.microsoft.com/office/word/2010/wordml" xmlns:w15="http://schemas.microsoft.com/office/word/2012/wordml" xmlns:w16se="http://schemas.microsoft.com/office/word/2015/wordml/symex" mc:Ignorable="w14 w15 w16se">
   <w:docDefaults>
     <w:rPrDefault>
       <w:rPr>
@@ -1102,7 +1251,7 @@
       </w:pPr>
     </w:pPrDefault>
   </w:docDefaults>
-  <w:latentStyles w:defLockedState="0" w:defUIPriority="99" w:defSemiHidden="0" w:defUnhideWhenUsed="0" w:defQFormat="0" w:count="376">
+  <w:latentStyles w:defLockedState="0" w:defUIPriority="99" w:defSemiHidden="0" w:defUnhideWhenUsed="0" w:defQFormat="0" w:count="371">
     <w:lsdException w:name="Normal" w:uiPriority="0" w:qFormat="1"/>
     <w:lsdException w:name="heading 1" w:uiPriority="9" w:qFormat="1"/>
     <w:lsdException w:name="heading 2" w:semiHidden="1" w:uiPriority="9" w:unhideWhenUsed="1" w:qFormat="1"/>
@@ -1474,11 +1623,6 @@
     <w:lsdException w:name="List Table 5 Dark Accent 6" w:uiPriority="50"/>
     <w:lsdException w:name="List Table 6 Colorful Accent 6" w:uiPriority="51"/>
     <w:lsdException w:name="List Table 7 Colorful Accent 6" w:uiPriority="52"/>
-    <w:lsdException w:name="Mention" w:semiHidden="1" w:unhideWhenUsed="1"/>
-    <w:lsdException w:name="Smart Hyperlink" w:semiHidden="1" w:unhideWhenUsed="1"/>
-    <w:lsdException w:name="Hashtag" w:semiHidden="1" w:unhideWhenUsed="1"/>
-    <w:lsdException w:name="Unresolved Mention" w:semiHidden="1" w:unhideWhenUsed="1"/>
-    <w:lsdException w:name="Smart Link" w:semiHidden="1" w:unhideWhenUsed="1"/>
   </w:latentStyles>
   <w:style w:type="paragraph" w:default="1" w:styleId="Normal">
     <w:name w:val="Normal"/>

</xml_diff>